<commit_message>
added comment to index.js
</commit_message>
<xml_diff>
--- a/Build A Stock Market App with Node and JavaScript.docx
+++ b/Build A Stock Market App with Node and JavaScript.docx
@@ -1644,6 +1644,1122 @@
         </w:drawing>
       </w:r>
     </w:p>
+    <w:p>
+      <w:r>
+        <w:t>Version control with Git</w:t>
+      </w:r>
+    </w:p>
+    <w:p>
+      <w:r>
+        <w:t>Generate ssh key untuk di pasang di github.com</w:t>
+      </w:r>
+    </w:p>
+    <w:p>
+      <w:r>
+        <w:t>Pastikan ada di direktori profile</w:t>
+      </w:r>
+    </w:p>
+    <w:p>
+      <w:r>
+        <w:rPr>
+          <w:noProof/>
+        </w:rPr>
+        <w:lastRenderedPageBreak/>
+        <w:drawing>
+          <wp:inline distT="0" distB="0" distL="0" distR="0" wp14:anchorId="15471AA8" wp14:editId="63D64CD0">
+            <wp:extent cx="2381250" cy="971550"/>
+            <wp:effectExtent l="0" t="0" r="0" b="0"/>
+            <wp:docPr id="593381186" name="Picture 1" descr="A screenshot of a computer&#10;&#10;Description automatically generated"/>
+            <wp:cNvGraphicFramePr>
+              <a:graphicFrameLocks xmlns:a="http://schemas.openxmlformats.org/drawingml/2006/main" noChangeAspect="1"/>
+            </wp:cNvGraphicFramePr>
+            <a:graphic xmlns:a="http://schemas.openxmlformats.org/drawingml/2006/main">
+              <a:graphicData uri="http://schemas.openxmlformats.org/drawingml/2006/picture">
+                <pic:pic xmlns:pic="http://schemas.openxmlformats.org/drawingml/2006/picture">
+                  <pic:nvPicPr>
+                    <pic:cNvPr id="593381186" name="Picture 1" descr="A screenshot of a computer&#10;&#10;Description automatically generated"/>
+                    <pic:cNvPicPr/>
+                  </pic:nvPicPr>
+                  <pic:blipFill>
+                    <a:blip r:embed="rId39"/>
+                    <a:stretch>
+                      <a:fillRect/>
+                    </a:stretch>
+                  </pic:blipFill>
+                  <pic:spPr>
+                    <a:xfrm>
+                      <a:off x="0" y="0"/>
+                      <a:ext cx="2381250" cy="971550"/>
+                    </a:xfrm>
+                    <a:prstGeom prst="rect">
+                      <a:avLst/>
+                    </a:prstGeom>
+                  </pic:spPr>
+                </pic:pic>
+              </a:graphicData>
+            </a:graphic>
+          </wp:inline>
+        </w:drawing>
+      </w:r>
+    </w:p>
+    <w:p>
+      <w:r>
+        <w:t>Buat direktori .ssh</w:t>
+      </w:r>
+    </w:p>
+    <w:p>
+      <w:r>
+        <w:rPr>
+          <w:noProof/>
+        </w:rPr>
+        <w:drawing>
+          <wp:inline distT="0" distB="0" distL="0" distR="0" wp14:anchorId="0602A523" wp14:editId="2E85DB8D">
+            <wp:extent cx="2162175" cy="838200"/>
+            <wp:effectExtent l="0" t="0" r="9525" b="0"/>
+            <wp:docPr id="1629585589" name="Picture 1" descr="A screenshot of a computer&#10;&#10;Description automatically generated"/>
+            <wp:cNvGraphicFramePr>
+              <a:graphicFrameLocks xmlns:a="http://schemas.openxmlformats.org/drawingml/2006/main" noChangeAspect="1"/>
+            </wp:cNvGraphicFramePr>
+            <a:graphic xmlns:a="http://schemas.openxmlformats.org/drawingml/2006/main">
+              <a:graphicData uri="http://schemas.openxmlformats.org/drawingml/2006/picture">
+                <pic:pic xmlns:pic="http://schemas.openxmlformats.org/drawingml/2006/picture">
+                  <pic:nvPicPr>
+                    <pic:cNvPr id="1629585589" name="Picture 1" descr="A screenshot of a computer&#10;&#10;Description automatically generated"/>
+                    <pic:cNvPicPr/>
+                  </pic:nvPicPr>
+                  <pic:blipFill>
+                    <a:blip r:embed="rId40"/>
+                    <a:stretch>
+                      <a:fillRect/>
+                    </a:stretch>
+                  </pic:blipFill>
+                  <pic:spPr>
+                    <a:xfrm>
+                      <a:off x="0" y="0"/>
+                      <a:ext cx="2162175" cy="838200"/>
+                    </a:xfrm>
+                    <a:prstGeom prst="rect">
+                      <a:avLst/>
+                    </a:prstGeom>
+                  </pic:spPr>
+                </pic:pic>
+              </a:graphicData>
+            </a:graphic>
+          </wp:inline>
+        </w:drawing>
+      </w:r>
+    </w:p>
+    <w:p>
+      <w:r>
+        <w:t>Masuk ke direktori .ssh</w:t>
+      </w:r>
+    </w:p>
+    <w:p>
+      <w:r>
+        <w:rPr>
+          <w:noProof/>
+        </w:rPr>
+        <w:drawing>
+          <wp:inline distT="0" distB="0" distL="0" distR="0" wp14:anchorId="215E6EE6" wp14:editId="3ED12201">
+            <wp:extent cx="2514600" cy="1200150"/>
+            <wp:effectExtent l="0" t="0" r="0" b="0"/>
+            <wp:docPr id="980506242" name="Picture 1" descr="A screenshot of a computer&#10;&#10;Description automatically generated"/>
+            <wp:cNvGraphicFramePr>
+              <a:graphicFrameLocks xmlns:a="http://schemas.openxmlformats.org/drawingml/2006/main" noChangeAspect="1"/>
+            </wp:cNvGraphicFramePr>
+            <a:graphic xmlns:a="http://schemas.openxmlformats.org/drawingml/2006/main">
+              <a:graphicData uri="http://schemas.openxmlformats.org/drawingml/2006/picture">
+                <pic:pic xmlns:pic="http://schemas.openxmlformats.org/drawingml/2006/picture">
+                  <pic:nvPicPr>
+                    <pic:cNvPr id="980506242" name="Picture 1" descr="A screenshot of a computer&#10;&#10;Description automatically generated"/>
+                    <pic:cNvPicPr/>
+                  </pic:nvPicPr>
+                  <pic:blipFill>
+                    <a:blip r:embed="rId41"/>
+                    <a:stretch>
+                      <a:fillRect/>
+                    </a:stretch>
+                  </pic:blipFill>
+                  <pic:spPr>
+                    <a:xfrm>
+                      <a:off x="0" y="0"/>
+                      <a:ext cx="2514600" cy="1200150"/>
+                    </a:xfrm>
+                    <a:prstGeom prst="rect">
+                      <a:avLst/>
+                    </a:prstGeom>
+                  </pic:spPr>
+                </pic:pic>
+              </a:graphicData>
+            </a:graphic>
+          </wp:inline>
+        </w:drawing>
+      </w:r>
+    </w:p>
+    <w:p>
+      <w:r>
+        <w:t>Buka file id_rsa.pub dan copy isinya</w:t>
+      </w:r>
+    </w:p>
+    <w:p>
+      <w:r>
+        <w:rPr>
+          <w:noProof/>
+        </w:rPr>
+        <w:drawing>
+          <wp:inline distT="0" distB="0" distL="0" distR="0" wp14:anchorId="1C26E602" wp14:editId="4D0BB618">
+            <wp:extent cx="5943600" cy="1634490"/>
+            <wp:effectExtent l="0" t="0" r="0" b="3810"/>
+            <wp:docPr id="1306581748" name="Picture 1" descr="A screenshot of a computer&#10;&#10;Description automatically generated"/>
+            <wp:cNvGraphicFramePr>
+              <a:graphicFrameLocks xmlns:a="http://schemas.openxmlformats.org/drawingml/2006/main" noChangeAspect="1"/>
+            </wp:cNvGraphicFramePr>
+            <a:graphic xmlns:a="http://schemas.openxmlformats.org/drawingml/2006/main">
+              <a:graphicData uri="http://schemas.openxmlformats.org/drawingml/2006/picture">
+                <pic:pic xmlns:pic="http://schemas.openxmlformats.org/drawingml/2006/picture">
+                  <pic:nvPicPr>
+                    <pic:cNvPr id="1306581748" name="Picture 1" descr="A screenshot of a computer&#10;&#10;Description automatically generated"/>
+                    <pic:cNvPicPr/>
+                  </pic:nvPicPr>
+                  <pic:blipFill>
+                    <a:blip r:embed="rId42"/>
+                    <a:stretch>
+                      <a:fillRect/>
+                    </a:stretch>
+                  </pic:blipFill>
+                  <pic:spPr>
+                    <a:xfrm>
+                      <a:off x="0" y="0"/>
+                      <a:ext cx="5943600" cy="1634490"/>
+                    </a:xfrm>
+                    <a:prstGeom prst="rect">
+                      <a:avLst/>
+                    </a:prstGeom>
+                  </pic:spPr>
+                </pic:pic>
+              </a:graphicData>
+            </a:graphic>
+          </wp:inline>
+        </w:drawing>
+      </w:r>
+    </w:p>
+    <w:p>
+      <w:r>
+        <w:t>Masuk ke github.com untuk pasang key yg tadi di copy</w:t>
+      </w:r>
+    </w:p>
+    <w:p>
+      <w:r>
+        <w:rPr>
+          <w:noProof/>
+        </w:rPr>
+        <w:lastRenderedPageBreak/>
+        <w:drawing>
+          <wp:inline distT="0" distB="0" distL="0" distR="0" wp14:anchorId="4A1B0A75" wp14:editId="792FA1D8">
+            <wp:extent cx="5943600" cy="2729230"/>
+            <wp:effectExtent l="0" t="0" r="0" b="0"/>
+            <wp:docPr id="1904613711" name="Picture 1" descr="A screenshot of a computer&#10;&#10;Description automatically generated"/>
+            <wp:cNvGraphicFramePr>
+              <a:graphicFrameLocks xmlns:a="http://schemas.openxmlformats.org/drawingml/2006/main" noChangeAspect="1"/>
+            </wp:cNvGraphicFramePr>
+            <a:graphic xmlns:a="http://schemas.openxmlformats.org/drawingml/2006/main">
+              <a:graphicData uri="http://schemas.openxmlformats.org/drawingml/2006/picture">
+                <pic:pic xmlns:pic="http://schemas.openxmlformats.org/drawingml/2006/picture">
+                  <pic:nvPicPr>
+                    <pic:cNvPr id="1904613711" name="Picture 1" descr="A screenshot of a computer&#10;&#10;Description automatically generated"/>
+                    <pic:cNvPicPr/>
+                  </pic:nvPicPr>
+                  <pic:blipFill>
+                    <a:blip r:embed="rId43"/>
+                    <a:stretch>
+                      <a:fillRect/>
+                    </a:stretch>
+                  </pic:blipFill>
+                  <pic:spPr>
+                    <a:xfrm>
+                      <a:off x="0" y="0"/>
+                      <a:ext cx="5943600" cy="2729230"/>
+                    </a:xfrm>
+                    <a:prstGeom prst="rect">
+                      <a:avLst/>
+                    </a:prstGeom>
+                  </pic:spPr>
+                </pic:pic>
+              </a:graphicData>
+            </a:graphic>
+          </wp:inline>
+        </w:drawing>
+      </w:r>
+    </w:p>
+    <w:p>
+      <w:r>
+        <w:rPr>
+          <w:noProof/>
+        </w:rPr>
+        <w:drawing>
+          <wp:inline distT="0" distB="0" distL="0" distR="0" wp14:anchorId="070DA8B8" wp14:editId="4DD1C47E">
+            <wp:extent cx="5943600" cy="2489200"/>
+            <wp:effectExtent l="0" t="0" r="0" b="6350"/>
+            <wp:docPr id="1704651530" name="Picture 1" descr="A screenshot of a computer&#10;&#10;Description automatically generated"/>
+            <wp:cNvGraphicFramePr>
+              <a:graphicFrameLocks xmlns:a="http://schemas.openxmlformats.org/drawingml/2006/main" noChangeAspect="1"/>
+            </wp:cNvGraphicFramePr>
+            <a:graphic xmlns:a="http://schemas.openxmlformats.org/drawingml/2006/main">
+              <a:graphicData uri="http://schemas.openxmlformats.org/drawingml/2006/picture">
+                <pic:pic xmlns:pic="http://schemas.openxmlformats.org/drawingml/2006/picture">
+                  <pic:nvPicPr>
+                    <pic:cNvPr id="1704651530" name="Picture 1" descr="A screenshot of a computer&#10;&#10;Description automatically generated"/>
+                    <pic:cNvPicPr/>
+                  </pic:nvPicPr>
+                  <pic:blipFill>
+                    <a:blip r:embed="rId44"/>
+                    <a:stretch>
+                      <a:fillRect/>
+                    </a:stretch>
+                  </pic:blipFill>
+                  <pic:spPr>
+                    <a:xfrm>
+                      <a:off x="0" y="0"/>
+                      <a:ext cx="5943600" cy="2489200"/>
+                    </a:xfrm>
+                    <a:prstGeom prst="rect">
+                      <a:avLst/>
+                    </a:prstGeom>
+                  </pic:spPr>
+                </pic:pic>
+              </a:graphicData>
+            </a:graphic>
+          </wp:inline>
+        </w:drawing>
+      </w:r>
+    </w:p>
+    <w:p>
+      <w:r>
+        <w:rPr>
+          <w:noProof/>
+        </w:rPr>
+        <w:lastRenderedPageBreak/>
+        <w:drawing>
+          <wp:inline distT="0" distB="0" distL="0" distR="0" wp14:anchorId="4CE8A64D" wp14:editId="373CD0DC">
+            <wp:extent cx="5943600" cy="3599180"/>
+            <wp:effectExtent l="0" t="0" r="0" b="1270"/>
+            <wp:docPr id="1508524535" name="Picture 1" descr="A screenshot of a computer&#10;&#10;Description automatically generated"/>
+            <wp:cNvGraphicFramePr>
+              <a:graphicFrameLocks xmlns:a="http://schemas.openxmlformats.org/drawingml/2006/main" noChangeAspect="1"/>
+            </wp:cNvGraphicFramePr>
+            <a:graphic xmlns:a="http://schemas.openxmlformats.org/drawingml/2006/main">
+              <a:graphicData uri="http://schemas.openxmlformats.org/drawingml/2006/picture">
+                <pic:pic xmlns:pic="http://schemas.openxmlformats.org/drawingml/2006/picture">
+                  <pic:nvPicPr>
+                    <pic:cNvPr id="1508524535" name="Picture 1" descr="A screenshot of a computer&#10;&#10;Description automatically generated"/>
+                    <pic:cNvPicPr/>
+                  </pic:nvPicPr>
+                  <pic:blipFill>
+                    <a:blip r:embed="rId45"/>
+                    <a:stretch>
+                      <a:fillRect/>
+                    </a:stretch>
+                  </pic:blipFill>
+                  <pic:spPr>
+                    <a:xfrm>
+                      <a:off x="0" y="0"/>
+                      <a:ext cx="5943600" cy="3599180"/>
+                    </a:xfrm>
+                    <a:prstGeom prst="rect">
+                      <a:avLst/>
+                    </a:prstGeom>
+                  </pic:spPr>
+                </pic:pic>
+              </a:graphicData>
+            </a:graphic>
+          </wp:inline>
+        </w:drawing>
+      </w:r>
+    </w:p>
+    <w:p>
+      <w:r>
+        <w:rPr>
+          <w:noProof/>
+        </w:rPr>
+        <w:drawing>
+          <wp:inline distT="0" distB="0" distL="0" distR="0" wp14:anchorId="10D41083" wp14:editId="328A3ADF">
+            <wp:extent cx="4248150" cy="2924175"/>
+            <wp:effectExtent l="0" t="0" r="0" b="9525"/>
+            <wp:docPr id="495691586" name="Picture 1" descr="A screenshot of a computer program&#10;&#10;Description automatically generated"/>
+            <wp:cNvGraphicFramePr>
+              <a:graphicFrameLocks xmlns:a="http://schemas.openxmlformats.org/drawingml/2006/main" noChangeAspect="1"/>
+            </wp:cNvGraphicFramePr>
+            <a:graphic xmlns:a="http://schemas.openxmlformats.org/drawingml/2006/main">
+              <a:graphicData uri="http://schemas.openxmlformats.org/drawingml/2006/picture">
+                <pic:pic xmlns:pic="http://schemas.openxmlformats.org/drawingml/2006/picture">
+                  <pic:nvPicPr>
+                    <pic:cNvPr id="495691586" name="Picture 1" descr="A screenshot of a computer program&#10;&#10;Description automatically generated"/>
+                    <pic:cNvPicPr/>
+                  </pic:nvPicPr>
+                  <pic:blipFill>
+                    <a:blip r:embed="rId46"/>
+                    <a:stretch>
+                      <a:fillRect/>
+                    </a:stretch>
+                  </pic:blipFill>
+                  <pic:spPr>
+                    <a:xfrm>
+                      <a:off x="0" y="0"/>
+                      <a:ext cx="4248150" cy="2924175"/>
+                    </a:xfrm>
+                    <a:prstGeom prst="rect">
+                      <a:avLst/>
+                    </a:prstGeom>
+                  </pic:spPr>
+                </pic:pic>
+              </a:graphicData>
+            </a:graphic>
+          </wp:inline>
+        </w:drawing>
+      </w:r>
+    </w:p>
+    <w:p>
+      <w:r>
+        <w:t>Apabila init berhasil, muncul tulisan master</w:t>
+      </w:r>
+    </w:p>
+    <w:p>
+      <w:pPr>
+        <w:numPr>
+          <w:ilvl w:val="0"/>
+          <w:numId w:val="2"/>
+        </w:numPr>
+        <w:rPr>
+          <w:lang w:val="en-ID"/>
+        </w:rPr>
+      </w:pPr>
+      <w:r>
+        <w:rPr>
+          <w:lang w:val="en-ID"/>
+        </w:rPr>
+        <w:t>$ git config --global user.name "Your Name"</w:t>
+      </w:r>
+    </w:p>
+    <w:p>
+      <w:pPr>
+        <w:numPr>
+          <w:ilvl w:val="0"/>
+          <w:numId w:val="2"/>
+        </w:numPr>
+        <w:rPr>
+          <w:lang w:val="en-ID"/>
+        </w:rPr>
+      </w:pPr>
+      <w:r>
+        <w:rPr>
+          <w:lang w:val="en-ID"/>
+        </w:rPr>
+        <w:t>$ git config --global user.email "you@youraddress.com"</w:t>
+      </w:r>
+    </w:p>
+    <w:p>
+      <w:pPr>
+        <w:numPr>
+          <w:ilvl w:val="0"/>
+          <w:numId w:val="2"/>
+        </w:numPr>
+        <w:rPr>
+          <w:lang w:val="en-ID"/>
+        </w:rPr>
+      </w:pPr>
+      <w:r>
+        <w:rPr>
+          <w:lang w:val="en-ID"/>
+        </w:rPr>
+        <w:t>$ git config --global push.default matching</w:t>
+      </w:r>
+    </w:p>
+    <w:p>
+      <w:pPr>
+        <w:numPr>
+          <w:ilvl w:val="0"/>
+          <w:numId w:val="2"/>
+        </w:numPr>
+        <w:rPr>
+          <w:lang w:val="en-ID"/>
+        </w:rPr>
+      </w:pPr>
+      <w:r>
+        <w:rPr>
+          <w:lang w:val="en-ID"/>
+        </w:rPr>
+        <w:t>$ git config --global alias.co checkout</w:t>
+      </w:r>
+    </w:p>
+    <w:p>
+      <w:pPr>
+        <w:numPr>
+          <w:ilvl w:val="0"/>
+          <w:numId w:val="2"/>
+        </w:numPr>
+        <w:rPr>
+          <w:lang w:val="en-ID"/>
+        </w:rPr>
+      </w:pPr>
+      <w:r>
+        <w:rPr>
+          <w:lang w:val="en-ID"/>
+        </w:rPr>
+        <w:lastRenderedPageBreak/>
+        <w:t>$ git init</w:t>
+      </w:r>
+    </w:p>
+    <w:p>
+      <w:pPr>
+        <w:rPr>
+          <w:lang w:val="en-ID"/>
+        </w:rPr>
+      </w:pPr>
+      <w:r>
+        <w:rPr>
+          <w:lang w:val="en-ID"/>
+        </w:rPr>
+        <w:t xml:space="preserve"> Push code to github</w:t>
+      </w:r>
+    </w:p>
+    <w:p>
+      <w:pPr>
+        <w:rPr>
+          <w:lang w:val="en-ID"/>
+        </w:rPr>
+      </w:pPr>
+      <w:r>
+        <w:rPr>
+          <w:lang w:val="en-ID"/>
+        </w:rPr>
+        <w:t>Masuk ke akun github.com utk buat repository</w:t>
+      </w:r>
+    </w:p>
+    <w:p>
+      <w:pPr>
+        <w:rPr>
+          <w:lang w:val="en-ID"/>
+        </w:rPr>
+      </w:pPr>
+      <w:r>
+        <w:rPr>
+          <w:noProof/>
+        </w:rPr>
+        <w:drawing>
+          <wp:inline distT="0" distB="0" distL="0" distR="0" wp14:anchorId="30509048" wp14:editId="3E151768">
+            <wp:extent cx="5943600" cy="2176145"/>
+            <wp:effectExtent l="0" t="0" r="0" b="0"/>
+            <wp:docPr id="2054380513" name="Picture 1" descr="A screenshot of a computer&#10;&#10;Description automatically generated"/>
+            <wp:cNvGraphicFramePr>
+              <a:graphicFrameLocks xmlns:a="http://schemas.openxmlformats.org/drawingml/2006/main" noChangeAspect="1"/>
+            </wp:cNvGraphicFramePr>
+            <a:graphic xmlns:a="http://schemas.openxmlformats.org/drawingml/2006/main">
+              <a:graphicData uri="http://schemas.openxmlformats.org/drawingml/2006/picture">
+                <pic:pic xmlns:pic="http://schemas.openxmlformats.org/drawingml/2006/picture">
+                  <pic:nvPicPr>
+                    <pic:cNvPr id="2054380513" name="Picture 1" descr="A screenshot of a computer&#10;&#10;Description automatically generated"/>
+                    <pic:cNvPicPr/>
+                  </pic:nvPicPr>
+                  <pic:blipFill>
+                    <a:blip r:embed="rId47"/>
+                    <a:stretch>
+                      <a:fillRect/>
+                    </a:stretch>
+                  </pic:blipFill>
+                  <pic:spPr>
+                    <a:xfrm>
+                      <a:off x="0" y="0"/>
+                      <a:ext cx="5943600" cy="2176145"/>
+                    </a:xfrm>
+                    <a:prstGeom prst="rect">
+                      <a:avLst/>
+                    </a:prstGeom>
+                  </pic:spPr>
+                </pic:pic>
+              </a:graphicData>
+            </a:graphic>
+          </wp:inline>
+        </w:drawing>
+      </w:r>
+    </w:p>
+    <w:p>
+      <w:pPr>
+        <w:rPr>
+          <w:lang w:val="en-ID"/>
+        </w:rPr>
+      </w:pPr>
+      <w:r>
+        <w:rPr>
+          <w:noProof/>
+        </w:rPr>
+        <w:lastRenderedPageBreak/>
+        <w:drawing>
+          <wp:inline distT="0" distB="0" distL="0" distR="0" wp14:anchorId="77DE9B06" wp14:editId="31EE3AC7">
+            <wp:extent cx="5086350" cy="5476875"/>
+            <wp:effectExtent l="0" t="0" r="0" b="9525"/>
+            <wp:docPr id="2135560009" name="Picture 1" descr="A screenshot of a computer&#10;&#10;Description automatically generated"/>
+            <wp:cNvGraphicFramePr>
+              <a:graphicFrameLocks xmlns:a="http://schemas.openxmlformats.org/drawingml/2006/main" noChangeAspect="1"/>
+            </wp:cNvGraphicFramePr>
+            <a:graphic xmlns:a="http://schemas.openxmlformats.org/drawingml/2006/main">
+              <a:graphicData uri="http://schemas.openxmlformats.org/drawingml/2006/picture">
+                <pic:pic xmlns:pic="http://schemas.openxmlformats.org/drawingml/2006/picture">
+                  <pic:nvPicPr>
+                    <pic:cNvPr id="2135560009" name="Picture 1" descr="A screenshot of a computer&#10;&#10;Description automatically generated"/>
+                    <pic:cNvPicPr/>
+                  </pic:nvPicPr>
+                  <pic:blipFill>
+                    <a:blip r:embed="rId48"/>
+                    <a:stretch>
+                      <a:fillRect/>
+                    </a:stretch>
+                  </pic:blipFill>
+                  <pic:spPr>
+                    <a:xfrm>
+                      <a:off x="0" y="0"/>
+                      <a:ext cx="5086350" cy="5476875"/>
+                    </a:xfrm>
+                    <a:prstGeom prst="rect">
+                      <a:avLst/>
+                    </a:prstGeom>
+                  </pic:spPr>
+                </pic:pic>
+              </a:graphicData>
+            </a:graphic>
+          </wp:inline>
+        </w:drawing>
+      </w:r>
+    </w:p>
+    <w:p>
+      <w:pPr>
+        <w:tabs>
+          <w:tab w:val="left" w:pos="916"/>
+          <w:tab w:val="left" w:pos="1832"/>
+          <w:tab w:val="left" w:pos="2748"/>
+          <w:tab w:val="left" w:pos="3664"/>
+          <w:tab w:val="left" w:pos="4580"/>
+          <w:tab w:val="left" w:pos="5496"/>
+          <w:tab w:val="left" w:pos="6412"/>
+          <w:tab w:val="left" w:pos="7328"/>
+          <w:tab w:val="left" w:pos="8244"/>
+          <w:tab w:val="left" w:pos="9160"/>
+          <w:tab w:val="left" w:pos="10076"/>
+          <w:tab w:val="left" w:pos="10992"/>
+          <w:tab w:val="left" w:pos="11908"/>
+          <w:tab w:val="left" w:pos="12824"/>
+          <w:tab w:val="left" w:pos="13740"/>
+          <w:tab w:val="left" w:pos="14656"/>
+        </w:tabs>
+        <w:spacing w:after="0" w:line="240" w:lineRule="auto"/>
+        <w:rPr>
+          <w:rFonts w:ascii="Consolas" w:eastAsia="Times New Roman" w:hAnsi="Consolas" w:cs="Courier New"/>
+          <w:color w:val="1F2328"/>
+          <w:kern w:val="0"/>
+          <w:sz w:val="21"/>
+          <w:szCs w:val="21"/>
+          <w:lang w:val="en-ID" w:eastAsia="en-ID"/>
+          <w14:ligatures w14:val="none"/>
+        </w:rPr>
+      </w:pPr>
+      <w:r>
+        <w:rPr>
+          <w:rFonts w:ascii="Consolas" w:eastAsia="Times New Roman" w:hAnsi="Consolas" w:cs="Courier New"/>
+          <w:color w:val="1F2328"/>
+          <w:kern w:val="0"/>
+          <w:sz w:val="21"/>
+          <w:szCs w:val="21"/>
+          <w:lang w:val="en-ID" w:eastAsia="en-ID"/>
+          <w14:ligatures w14:val="none"/>
+        </w:rPr>
+        <w:t>git remote add origin https://github.com/firmansy85/build-a-stock-market-app.git</w:t>
+      </w:r>
+    </w:p>
+    <w:p>
+      <w:pPr>
+        <w:tabs>
+          <w:tab w:val="left" w:pos="916"/>
+          <w:tab w:val="left" w:pos="1832"/>
+          <w:tab w:val="left" w:pos="2748"/>
+          <w:tab w:val="left" w:pos="3664"/>
+          <w:tab w:val="left" w:pos="4580"/>
+          <w:tab w:val="left" w:pos="5496"/>
+          <w:tab w:val="left" w:pos="6412"/>
+          <w:tab w:val="left" w:pos="7328"/>
+          <w:tab w:val="left" w:pos="8244"/>
+          <w:tab w:val="left" w:pos="9160"/>
+          <w:tab w:val="left" w:pos="10076"/>
+          <w:tab w:val="left" w:pos="10992"/>
+          <w:tab w:val="left" w:pos="11908"/>
+          <w:tab w:val="left" w:pos="12824"/>
+          <w:tab w:val="left" w:pos="13740"/>
+          <w:tab w:val="left" w:pos="14656"/>
+        </w:tabs>
+        <w:spacing w:after="0" w:line="240" w:lineRule="auto"/>
+        <w:rPr>
+          <w:rFonts w:ascii="Consolas" w:eastAsia="Times New Roman" w:hAnsi="Consolas" w:cs="Courier New"/>
+          <w:color w:val="1F2328"/>
+          <w:kern w:val="0"/>
+          <w:sz w:val="21"/>
+          <w:szCs w:val="21"/>
+          <w:lang w:val="en-ID" w:eastAsia="en-ID"/>
+          <w14:ligatures w14:val="none"/>
+        </w:rPr>
+      </w:pPr>
+      <w:r>
+        <w:rPr>
+          <w:rFonts w:ascii="Consolas" w:eastAsia="Times New Roman" w:hAnsi="Consolas" w:cs="Courier New"/>
+          <w:color w:val="1F2328"/>
+          <w:kern w:val="0"/>
+          <w:sz w:val="21"/>
+          <w:szCs w:val="21"/>
+          <w:lang w:val="en-ID" w:eastAsia="en-ID"/>
+          <w14:ligatures w14:val="none"/>
+        </w:rPr>
+        <w:t xml:space="preserve">git branch -M </w:t>
+      </w:r>
+      <w:r>
+        <w:rPr>
+          <w:rFonts w:ascii="Consolas" w:eastAsia="Times New Roman" w:hAnsi="Consolas" w:cs="Courier New"/>
+          <w:color w:val="1F2328"/>
+          <w:kern w:val="0"/>
+          <w:sz w:val="21"/>
+          <w:szCs w:val="21"/>
+          <w:lang w:val="en-ID" w:eastAsia="en-ID"/>
+          <w14:ligatures w14:val="none"/>
+        </w:rPr>
+        <w:t>master</w:t>
+      </w:r>
+    </w:p>
+    <w:p>
+      <w:pPr>
+        <w:tabs>
+          <w:tab w:val="left" w:pos="916"/>
+          <w:tab w:val="left" w:pos="1832"/>
+          <w:tab w:val="left" w:pos="2748"/>
+          <w:tab w:val="left" w:pos="3664"/>
+          <w:tab w:val="left" w:pos="4580"/>
+          <w:tab w:val="left" w:pos="5496"/>
+          <w:tab w:val="left" w:pos="6412"/>
+          <w:tab w:val="left" w:pos="7328"/>
+          <w:tab w:val="left" w:pos="8244"/>
+          <w:tab w:val="left" w:pos="9160"/>
+          <w:tab w:val="left" w:pos="10076"/>
+          <w:tab w:val="left" w:pos="10992"/>
+          <w:tab w:val="left" w:pos="11908"/>
+          <w:tab w:val="left" w:pos="12824"/>
+          <w:tab w:val="left" w:pos="13740"/>
+          <w:tab w:val="left" w:pos="14656"/>
+        </w:tabs>
+        <w:spacing w:after="0" w:line="240" w:lineRule="auto"/>
+        <w:rPr>
+          <w:rFonts w:ascii="Consolas" w:eastAsia="Times New Roman" w:hAnsi="Consolas" w:cs="Courier New"/>
+          <w:color w:val="1F2328"/>
+          <w:kern w:val="0"/>
+          <w:sz w:val="21"/>
+          <w:szCs w:val="21"/>
+          <w:lang w:val="en-ID" w:eastAsia="en-ID"/>
+          <w14:ligatures w14:val="none"/>
+        </w:rPr>
+      </w:pPr>
+      <w:r>
+        <w:rPr>
+          <w:rFonts w:ascii="Consolas" w:eastAsia="Times New Roman" w:hAnsi="Consolas" w:cs="Courier New"/>
+          <w:color w:val="1F2328"/>
+          <w:kern w:val="0"/>
+          <w:sz w:val="21"/>
+          <w:szCs w:val="21"/>
+          <w:lang w:val="en-ID" w:eastAsia="en-ID"/>
+          <w14:ligatures w14:val="none"/>
+        </w:rPr>
+        <w:t xml:space="preserve">git push -u origin </w:t>
+      </w:r>
+      <w:r>
+        <w:rPr>
+          <w:rFonts w:ascii="Consolas" w:eastAsia="Times New Roman" w:hAnsi="Consolas" w:cs="Courier New"/>
+          <w:color w:val="1F2328"/>
+          <w:kern w:val="0"/>
+          <w:sz w:val="21"/>
+          <w:szCs w:val="21"/>
+          <w:lang w:val="en-ID" w:eastAsia="en-ID"/>
+          <w14:ligatures w14:val="none"/>
+        </w:rPr>
+        <w:t>master</w:t>
+      </w:r>
+    </w:p>
+    <w:p>
+      <w:pPr>
+        <w:tabs>
+          <w:tab w:val="left" w:pos="916"/>
+          <w:tab w:val="left" w:pos="1832"/>
+          <w:tab w:val="left" w:pos="2748"/>
+          <w:tab w:val="left" w:pos="3664"/>
+          <w:tab w:val="left" w:pos="4580"/>
+          <w:tab w:val="left" w:pos="5496"/>
+          <w:tab w:val="left" w:pos="6412"/>
+          <w:tab w:val="left" w:pos="7328"/>
+          <w:tab w:val="left" w:pos="8244"/>
+          <w:tab w:val="left" w:pos="9160"/>
+          <w:tab w:val="left" w:pos="10076"/>
+          <w:tab w:val="left" w:pos="10992"/>
+          <w:tab w:val="left" w:pos="11908"/>
+          <w:tab w:val="left" w:pos="12824"/>
+          <w:tab w:val="left" w:pos="13740"/>
+          <w:tab w:val="left" w:pos="14656"/>
+        </w:tabs>
+        <w:spacing w:after="0" w:line="240" w:lineRule="auto"/>
+        <w:rPr>
+          <w:rFonts w:ascii="Consolas" w:eastAsia="Times New Roman" w:hAnsi="Consolas" w:cs="Courier New"/>
+          <w:color w:val="1F2328"/>
+          <w:kern w:val="0"/>
+          <w:sz w:val="21"/>
+          <w:szCs w:val="21"/>
+          <w:lang w:val="en-ID" w:eastAsia="en-ID"/>
+          <w14:ligatures w14:val="none"/>
+        </w:rPr>
+      </w:pPr>
+    </w:p>
+    <w:p>
+      <w:pPr>
+        <w:tabs>
+          <w:tab w:val="left" w:pos="916"/>
+          <w:tab w:val="left" w:pos="1832"/>
+          <w:tab w:val="left" w:pos="2748"/>
+          <w:tab w:val="left" w:pos="3664"/>
+          <w:tab w:val="left" w:pos="4580"/>
+          <w:tab w:val="left" w:pos="5496"/>
+          <w:tab w:val="left" w:pos="6412"/>
+          <w:tab w:val="left" w:pos="7328"/>
+          <w:tab w:val="left" w:pos="8244"/>
+          <w:tab w:val="left" w:pos="9160"/>
+          <w:tab w:val="left" w:pos="10076"/>
+          <w:tab w:val="left" w:pos="10992"/>
+          <w:tab w:val="left" w:pos="11908"/>
+          <w:tab w:val="left" w:pos="12824"/>
+          <w:tab w:val="left" w:pos="13740"/>
+          <w:tab w:val="left" w:pos="14656"/>
+        </w:tabs>
+        <w:spacing w:after="0" w:line="240" w:lineRule="auto"/>
+        <w:rPr>
+          <w:rFonts w:ascii="Consolas" w:eastAsia="Times New Roman" w:hAnsi="Consolas" w:cs="Courier New"/>
+          <w:color w:val="1F2328"/>
+          <w:kern w:val="0"/>
+          <w:sz w:val="21"/>
+          <w:szCs w:val="21"/>
+          <w:lang w:val="en-ID" w:eastAsia="en-ID"/>
+          <w14:ligatures w14:val="none"/>
+        </w:rPr>
+      </w:pPr>
+      <w:r>
+        <w:rPr>
+          <w:rFonts w:ascii="Consolas" w:eastAsia="Times New Roman" w:hAnsi="Consolas" w:cs="Courier New"/>
+          <w:color w:val="1F2328"/>
+          <w:kern w:val="0"/>
+          <w:sz w:val="21"/>
+          <w:szCs w:val="21"/>
+          <w:lang w:val="en-ID" w:eastAsia="en-ID"/>
+          <w14:ligatures w14:val="none"/>
+        </w:rPr>
+        <w:t>git add .</w:t>
+      </w:r>
+    </w:p>
+    <w:p>
+      <w:pPr>
+        <w:tabs>
+          <w:tab w:val="left" w:pos="916"/>
+          <w:tab w:val="left" w:pos="1832"/>
+          <w:tab w:val="left" w:pos="2748"/>
+          <w:tab w:val="left" w:pos="3664"/>
+          <w:tab w:val="left" w:pos="4580"/>
+          <w:tab w:val="left" w:pos="5496"/>
+          <w:tab w:val="left" w:pos="6412"/>
+          <w:tab w:val="left" w:pos="7328"/>
+          <w:tab w:val="left" w:pos="8244"/>
+          <w:tab w:val="left" w:pos="9160"/>
+          <w:tab w:val="left" w:pos="10076"/>
+          <w:tab w:val="left" w:pos="10992"/>
+          <w:tab w:val="left" w:pos="11908"/>
+          <w:tab w:val="left" w:pos="12824"/>
+          <w:tab w:val="left" w:pos="13740"/>
+          <w:tab w:val="left" w:pos="14656"/>
+        </w:tabs>
+        <w:spacing w:after="0" w:line="240" w:lineRule="auto"/>
+        <w:rPr>
+          <w:rFonts w:ascii="Consolas" w:eastAsia="Times New Roman" w:hAnsi="Consolas" w:cs="Courier New"/>
+          <w:color w:val="1F2328"/>
+          <w:kern w:val="0"/>
+          <w:sz w:val="21"/>
+          <w:szCs w:val="21"/>
+          <w:lang w:val="en-ID" w:eastAsia="en-ID"/>
+          <w14:ligatures w14:val="none"/>
+        </w:rPr>
+      </w:pPr>
+      <w:r>
+        <w:rPr>
+          <w:rFonts w:ascii="Consolas" w:eastAsia="Times New Roman" w:hAnsi="Consolas" w:cs="Courier New"/>
+          <w:color w:val="1F2328"/>
+          <w:kern w:val="0"/>
+          <w:sz w:val="21"/>
+          <w:szCs w:val="21"/>
+          <w:lang w:val="en-ID" w:eastAsia="en-ID"/>
+          <w14:ligatures w14:val="none"/>
+        </w:rPr>
+        <w:t>git commit -am “initial commit”</w:t>
+      </w:r>
+    </w:p>
+    <w:p>
+      <w:pPr>
+        <w:tabs>
+          <w:tab w:val="left" w:pos="916"/>
+          <w:tab w:val="left" w:pos="1832"/>
+          <w:tab w:val="left" w:pos="2748"/>
+          <w:tab w:val="left" w:pos="3664"/>
+          <w:tab w:val="left" w:pos="4580"/>
+          <w:tab w:val="left" w:pos="5496"/>
+          <w:tab w:val="left" w:pos="6412"/>
+          <w:tab w:val="left" w:pos="7328"/>
+          <w:tab w:val="left" w:pos="8244"/>
+          <w:tab w:val="left" w:pos="9160"/>
+          <w:tab w:val="left" w:pos="10076"/>
+          <w:tab w:val="left" w:pos="10992"/>
+          <w:tab w:val="left" w:pos="11908"/>
+          <w:tab w:val="left" w:pos="12824"/>
+          <w:tab w:val="left" w:pos="13740"/>
+          <w:tab w:val="left" w:pos="14656"/>
+        </w:tabs>
+        <w:spacing w:after="0" w:line="240" w:lineRule="auto"/>
+        <w:rPr>
+          <w:rFonts w:ascii="Consolas" w:eastAsia="Times New Roman" w:hAnsi="Consolas" w:cs="Courier New"/>
+          <w:color w:val="1F2328"/>
+          <w:kern w:val="0"/>
+          <w:sz w:val="21"/>
+          <w:szCs w:val="21"/>
+          <w:lang w:val="en-ID" w:eastAsia="en-ID"/>
+          <w14:ligatures w14:val="none"/>
+        </w:rPr>
+      </w:pPr>
+      <w:r>
+        <w:rPr>
+          <w:rFonts w:ascii="Consolas" w:eastAsia="Times New Roman" w:hAnsi="Consolas" w:cs="Courier New"/>
+          <w:color w:val="1F2328"/>
+          <w:kern w:val="0"/>
+          <w:sz w:val="21"/>
+          <w:szCs w:val="21"/>
+          <w:lang w:val="en-ID" w:eastAsia="en-ID"/>
+          <w14:ligatures w14:val="none"/>
+        </w:rPr>
+        <w:t>git push (kalo gagal jlnin command dibawah)</w:t>
+      </w:r>
+    </w:p>
+    <w:p>
+      <w:pPr>
+        <w:tabs>
+          <w:tab w:val="left" w:pos="916"/>
+          <w:tab w:val="left" w:pos="1832"/>
+          <w:tab w:val="left" w:pos="2748"/>
+          <w:tab w:val="left" w:pos="3664"/>
+          <w:tab w:val="left" w:pos="4580"/>
+          <w:tab w:val="left" w:pos="5496"/>
+          <w:tab w:val="left" w:pos="6412"/>
+          <w:tab w:val="left" w:pos="7328"/>
+          <w:tab w:val="left" w:pos="8244"/>
+          <w:tab w:val="left" w:pos="9160"/>
+          <w:tab w:val="left" w:pos="10076"/>
+          <w:tab w:val="left" w:pos="10992"/>
+          <w:tab w:val="left" w:pos="11908"/>
+          <w:tab w:val="left" w:pos="12824"/>
+          <w:tab w:val="left" w:pos="13740"/>
+          <w:tab w:val="left" w:pos="14656"/>
+        </w:tabs>
+        <w:spacing w:after="0" w:line="240" w:lineRule="auto"/>
+        <w:rPr>
+          <w:rFonts w:ascii="Consolas" w:eastAsia="Times New Roman" w:hAnsi="Consolas" w:cs="Courier New"/>
+          <w:color w:val="1F2328"/>
+          <w:kern w:val="0"/>
+          <w:sz w:val="21"/>
+          <w:szCs w:val="21"/>
+          <w:lang w:val="en-ID" w:eastAsia="en-ID"/>
+          <w14:ligatures w14:val="none"/>
+        </w:rPr>
+      </w:pPr>
+      <w:r>
+        <w:rPr>
+          <w:rFonts w:ascii="Consolas" w:eastAsia="Times New Roman" w:hAnsi="Consolas" w:cs="Courier New"/>
+          <w:color w:val="1F2328"/>
+          <w:kern w:val="0"/>
+          <w:sz w:val="21"/>
+          <w:szCs w:val="21"/>
+          <w:lang w:val="en-ID" w:eastAsia="en-ID"/>
+          <w14:ligatures w14:val="none"/>
+        </w:rPr>
+        <w:t>git push -f --set-upstream origin master</w:t>
+      </w:r>
+    </w:p>
+    <w:p>
+      <w:pPr>
+        <w:tabs>
+          <w:tab w:val="left" w:pos="916"/>
+          <w:tab w:val="left" w:pos="1832"/>
+          <w:tab w:val="left" w:pos="2748"/>
+          <w:tab w:val="left" w:pos="3664"/>
+          <w:tab w:val="left" w:pos="4580"/>
+          <w:tab w:val="left" w:pos="5496"/>
+          <w:tab w:val="left" w:pos="6412"/>
+          <w:tab w:val="left" w:pos="7328"/>
+          <w:tab w:val="left" w:pos="8244"/>
+          <w:tab w:val="left" w:pos="9160"/>
+          <w:tab w:val="left" w:pos="10076"/>
+          <w:tab w:val="left" w:pos="10992"/>
+          <w:tab w:val="left" w:pos="11908"/>
+          <w:tab w:val="left" w:pos="12824"/>
+          <w:tab w:val="left" w:pos="13740"/>
+          <w:tab w:val="left" w:pos="14656"/>
+        </w:tabs>
+        <w:spacing w:after="0" w:line="240" w:lineRule="auto"/>
+        <w:rPr>
+          <w:rFonts w:ascii="Consolas" w:eastAsia="Times New Roman" w:hAnsi="Consolas" w:cs="Courier New"/>
+          <w:color w:val="1F2328"/>
+          <w:kern w:val="0"/>
+          <w:sz w:val="21"/>
+          <w:szCs w:val="21"/>
+          <w:lang w:val="en-ID" w:eastAsia="en-ID"/>
+          <w14:ligatures w14:val="none"/>
+        </w:rPr>
+      </w:pPr>
+      <w:r>
+        <w:rPr>
+          <w:noProof/>
+        </w:rPr>
+        <w:lastRenderedPageBreak/>
+        <w:drawing>
+          <wp:inline distT="0" distB="0" distL="0" distR="0" wp14:anchorId="23F0E2C9" wp14:editId="1D4C4077">
+            <wp:extent cx="5943600" cy="3472815"/>
+            <wp:effectExtent l="0" t="0" r="0" b="0"/>
+            <wp:docPr id="1279198036" name="Picture 1" descr="A screenshot of a web page&#10;&#10;Description automatically generated"/>
+            <wp:cNvGraphicFramePr>
+              <a:graphicFrameLocks xmlns:a="http://schemas.openxmlformats.org/drawingml/2006/main" noChangeAspect="1"/>
+            </wp:cNvGraphicFramePr>
+            <a:graphic xmlns:a="http://schemas.openxmlformats.org/drawingml/2006/main">
+              <a:graphicData uri="http://schemas.openxmlformats.org/drawingml/2006/picture">
+                <pic:pic xmlns:pic="http://schemas.openxmlformats.org/drawingml/2006/picture">
+                  <pic:nvPicPr>
+                    <pic:cNvPr id="1279198036" name="Picture 1" descr="A screenshot of a web page&#10;&#10;Description automatically generated"/>
+                    <pic:cNvPicPr/>
+                  </pic:nvPicPr>
+                  <pic:blipFill>
+                    <a:blip r:embed="rId49"/>
+                    <a:stretch>
+                      <a:fillRect/>
+                    </a:stretch>
+                  </pic:blipFill>
+                  <pic:spPr>
+                    <a:xfrm>
+                      <a:off x="0" y="0"/>
+                      <a:ext cx="5943600" cy="3472815"/>
+                    </a:xfrm>
+                    <a:prstGeom prst="rect">
+                      <a:avLst/>
+                    </a:prstGeom>
+                  </pic:spPr>
+                </pic:pic>
+              </a:graphicData>
+            </a:graphic>
+          </wp:inline>
+        </w:drawing>
+      </w:r>
+    </w:p>
+    <w:p>
+      <w:pPr>
+        <w:tabs>
+          <w:tab w:val="left" w:pos="916"/>
+          <w:tab w:val="left" w:pos="1832"/>
+          <w:tab w:val="left" w:pos="2748"/>
+          <w:tab w:val="left" w:pos="3664"/>
+          <w:tab w:val="left" w:pos="4580"/>
+          <w:tab w:val="left" w:pos="5496"/>
+          <w:tab w:val="left" w:pos="6412"/>
+          <w:tab w:val="left" w:pos="7328"/>
+          <w:tab w:val="left" w:pos="8244"/>
+          <w:tab w:val="left" w:pos="9160"/>
+          <w:tab w:val="left" w:pos="10076"/>
+          <w:tab w:val="left" w:pos="10992"/>
+          <w:tab w:val="left" w:pos="11908"/>
+          <w:tab w:val="left" w:pos="12824"/>
+          <w:tab w:val="left" w:pos="13740"/>
+          <w:tab w:val="left" w:pos="14656"/>
+        </w:tabs>
+        <w:spacing w:after="0" w:line="240" w:lineRule="auto"/>
+        <w:rPr>
+          <w:rFonts w:ascii="Consolas" w:eastAsia="Times New Roman" w:hAnsi="Consolas" w:cs="Courier New"/>
+          <w:color w:val="1F2328"/>
+          <w:kern w:val="0"/>
+          <w:sz w:val="21"/>
+          <w:szCs w:val="21"/>
+          <w:lang w:val="en-ID" w:eastAsia="en-ID"/>
+          <w14:ligatures w14:val="none"/>
+        </w:rPr>
+      </w:pPr>
+    </w:p>
+    <w:p>
+      <w:pPr>
+        <w:rPr>
+          <w:lang w:val="en-ID"/>
+        </w:rPr>
+      </w:pPr>
+      <w:r>
+        <w:rPr>
+          <w:lang w:val="en-ID"/>
+        </w:rPr>
+        <w:t>Coba update salah 1 file contoh index.js ditambahkan comment</w:t>
+      </w:r>
+    </w:p>
+    <w:p>
+      <w:pPr>
+        <w:rPr>
+          <w:lang w:val="en-ID"/>
+        </w:rPr>
+      </w:pPr>
+      <w:r>
+        <w:rPr>
+          <w:noProof/>
+        </w:rPr>
+        <w:drawing>
+          <wp:inline distT="0" distB="0" distL="0" distR="0" wp14:anchorId="3350B3C0" wp14:editId="67717B0B">
+            <wp:extent cx="5943600" cy="3245485"/>
+            <wp:effectExtent l="0" t="0" r="0" b="0"/>
+            <wp:docPr id="1986441037" name="Picture 1" descr="A screen shot of a computer program&#10;&#10;Description automatically generated"/>
+            <wp:cNvGraphicFramePr>
+              <a:graphicFrameLocks xmlns:a="http://schemas.openxmlformats.org/drawingml/2006/main" noChangeAspect="1"/>
+            </wp:cNvGraphicFramePr>
+            <a:graphic xmlns:a="http://schemas.openxmlformats.org/drawingml/2006/main">
+              <a:graphicData uri="http://schemas.openxmlformats.org/drawingml/2006/picture">
+                <pic:pic xmlns:pic="http://schemas.openxmlformats.org/drawingml/2006/picture">
+                  <pic:nvPicPr>
+                    <pic:cNvPr id="1986441037" name="Picture 1" descr="A screen shot of a computer program&#10;&#10;Description automatically generated"/>
+                    <pic:cNvPicPr/>
+                  </pic:nvPicPr>
+                  <pic:blipFill>
+                    <a:blip r:embed="rId50"/>
+                    <a:stretch>
+                      <a:fillRect/>
+                    </a:stretch>
+                  </pic:blipFill>
+                  <pic:spPr>
+                    <a:xfrm>
+                      <a:off x="0" y="0"/>
+                      <a:ext cx="5943600" cy="3245485"/>
+                    </a:xfrm>
+                    <a:prstGeom prst="rect">
+                      <a:avLst/>
+                    </a:prstGeom>
+                  </pic:spPr>
+                </pic:pic>
+              </a:graphicData>
+            </a:graphic>
+          </wp:inline>
+        </w:drawing>
+      </w:r>
+    </w:p>
+    <w:p/>
     <w:p/>
     <w:p/>
     <w:p/>
@@ -1660,6 +2776,119 @@
 <file path=word/numbering.xml><?xml version="1.0" encoding="utf-8"?>
 <w:numbering xmlns:wpc="http://schemas.microsoft.com/office/word/2010/wordprocessingCanvas" xmlns:cx="http://schemas.microsoft.com/office/drawing/2014/chartex" xmlns:cx1="http://schemas.microsoft.com/office/drawing/2015/9/8/chartex" xmlns:cx2="http://schemas.microsoft.com/office/drawing/2015/10/21/chartex" xmlns:cx3="http://schemas.microsoft.com/office/drawing/2016/5/9/chartex" xmlns:cx4="http://schemas.microsoft.com/office/drawing/2016/5/10/chartex" xmlns:cx5="http://schemas.microsoft.com/office/drawing/2016/5/11/chartex" xmlns:cx6="http://schemas.microsoft.com/office/drawing/2016/5/12/chartex" xmlns:cx7="http://schemas.microsoft.com/office/drawing/2016/5/13/chartex" xmlns:cx8="http://schemas.microsoft.com/office/drawing/2016/5/14/chartex" xmlns:mc="http://schemas.openxmlformats.org/markup-compatibility/2006" xmlns:aink="http://schemas.microsoft.com/office/drawing/2016/ink" xmlns:am3d="http://schemas.microsoft.com/office/drawing/2017/model3d" xmlns:o="urn:schemas-microsoft-com:office:office" xmlns:oel="http://schemas.microsoft.com/office/2019/extlst" xmlns:r="http://schemas.openxmlformats.org/officeDocument/2006/relationships" xmlns:m="http://schemas.openxmlformats.org/officeDocument/2006/math" xmlns:v="urn:schemas-microsoft-com:vml" xmlns:wp14="http://schemas.microsoft.com/office/word/2010/wordprocessingDrawing" xmlns:wp="http://schemas.openxmlformats.org/drawingml/2006/wordprocessingDrawing" xmlns:w10="urn:schemas-microsoft-com:office:word" xmlns:w="http://schemas.openxmlformats.org/wordprocessingml/2006/main" xmlns:w14="http://schemas.microsoft.com/office/word/2010/wordml" xmlns:w15="http://schemas.microsoft.com/office/word/2012/wordml" xmlns:w16cex="http://schemas.microsoft.com/office/word/2018/wordml/cex" xmlns:w16cid="http://schemas.microsoft.com/office/word/2016/wordml/cid" xmlns:w16="http://schemas.microsoft.com/office/word/2018/wordml" xmlns:w16sdtdh="http://schemas.microsoft.com/office/word/2020/wordml/sdtdatahash" xmlns:w16se="http://schemas.microsoft.com/office/word/2015/wordml/symex" xmlns:wpg="http://schemas.microsoft.com/office/word/2010/wordprocessingGroup" xmlns:wpi="http://schemas.microsoft.com/office/word/2010/wordprocessingInk" xmlns:wne="http://schemas.microsoft.com/office/word/2006/wordml" xmlns:wps="http://schemas.microsoft.com/office/word/2010/wordprocessingShape" mc:Ignorable="w14 w15 w16se w16cid w16 w16cex w16sdtdh wp14">
   <w:abstractNum w:abstractNumId="0" w15:restartNumberingAfterBreak="0">
+    <w:nsid w:val="02982E7D"/>
+    <w:multiLevelType w:val="multilevel"/>
+    <w:tmpl w:val="383CCE5A"/>
+    <w:lvl w:ilvl="0">
+      <w:start w:val="1"/>
+      <w:numFmt w:val="decimal"/>
+      <w:lvlText w:val="%1."/>
+      <w:lvlJc w:val="left"/>
+      <w:pPr>
+        <w:tabs>
+          <w:tab w:val="num" w:pos="720"/>
+        </w:tabs>
+        <w:ind w:left="720" w:hanging="360"/>
+      </w:pPr>
+    </w:lvl>
+    <w:lvl w:ilvl="1" w:tentative="1">
+      <w:start w:val="1"/>
+      <w:numFmt w:val="decimal"/>
+      <w:lvlText w:val="%2."/>
+      <w:lvlJc w:val="left"/>
+      <w:pPr>
+        <w:tabs>
+          <w:tab w:val="num" w:pos="1440"/>
+        </w:tabs>
+        <w:ind w:left="1440" w:hanging="360"/>
+      </w:pPr>
+    </w:lvl>
+    <w:lvl w:ilvl="2" w:tentative="1">
+      <w:start w:val="1"/>
+      <w:numFmt w:val="decimal"/>
+      <w:lvlText w:val="%3."/>
+      <w:lvlJc w:val="left"/>
+      <w:pPr>
+        <w:tabs>
+          <w:tab w:val="num" w:pos="2160"/>
+        </w:tabs>
+        <w:ind w:left="2160" w:hanging="360"/>
+      </w:pPr>
+    </w:lvl>
+    <w:lvl w:ilvl="3" w:tentative="1">
+      <w:start w:val="1"/>
+      <w:numFmt w:val="decimal"/>
+      <w:lvlText w:val="%4."/>
+      <w:lvlJc w:val="left"/>
+      <w:pPr>
+        <w:tabs>
+          <w:tab w:val="num" w:pos="2880"/>
+        </w:tabs>
+        <w:ind w:left="2880" w:hanging="360"/>
+      </w:pPr>
+    </w:lvl>
+    <w:lvl w:ilvl="4" w:tentative="1">
+      <w:start w:val="1"/>
+      <w:numFmt w:val="decimal"/>
+      <w:lvlText w:val="%5."/>
+      <w:lvlJc w:val="left"/>
+      <w:pPr>
+        <w:tabs>
+          <w:tab w:val="num" w:pos="3600"/>
+        </w:tabs>
+        <w:ind w:left="3600" w:hanging="360"/>
+      </w:pPr>
+    </w:lvl>
+    <w:lvl w:ilvl="5" w:tentative="1">
+      <w:start w:val="1"/>
+      <w:numFmt w:val="decimal"/>
+      <w:lvlText w:val="%6."/>
+      <w:lvlJc w:val="left"/>
+      <w:pPr>
+        <w:tabs>
+          <w:tab w:val="num" w:pos="4320"/>
+        </w:tabs>
+        <w:ind w:left="4320" w:hanging="360"/>
+      </w:pPr>
+    </w:lvl>
+    <w:lvl w:ilvl="6" w:tentative="1">
+      <w:start w:val="1"/>
+      <w:numFmt w:val="decimal"/>
+      <w:lvlText w:val="%7."/>
+      <w:lvlJc w:val="left"/>
+      <w:pPr>
+        <w:tabs>
+          <w:tab w:val="num" w:pos="5040"/>
+        </w:tabs>
+        <w:ind w:left="5040" w:hanging="360"/>
+      </w:pPr>
+    </w:lvl>
+    <w:lvl w:ilvl="7" w:tentative="1">
+      <w:start w:val="1"/>
+      <w:numFmt w:val="decimal"/>
+      <w:lvlText w:val="%8."/>
+      <w:lvlJc w:val="left"/>
+      <w:pPr>
+        <w:tabs>
+          <w:tab w:val="num" w:pos="5760"/>
+        </w:tabs>
+        <w:ind w:left="5760" w:hanging="360"/>
+      </w:pPr>
+    </w:lvl>
+    <w:lvl w:ilvl="8" w:tentative="1">
+      <w:start w:val="1"/>
+      <w:numFmt w:val="decimal"/>
+      <w:lvlText w:val="%9."/>
+      <w:lvlJc w:val="left"/>
+      <w:pPr>
+        <w:tabs>
+          <w:tab w:val="num" w:pos="6480"/>
+        </w:tabs>
+        <w:ind w:left="6480" w:hanging="360"/>
+      </w:pPr>
+    </w:lvl>
+  </w:abstractNum>
+  <w:abstractNum w:abstractNumId="1" w15:restartNumberingAfterBreak="0">
     <w:nsid w:val="6F752DD4"/>
     <w:multiLevelType w:val="hybridMultilevel"/>
     <w:tmpl w:val="C8DE7E86"/>
@@ -1772,6 +3001,9 @@
     </w:lvl>
   </w:abstractNum>
   <w:num w:numId="1" w16cid:durableId="1646931999">
+    <w:abstractNumId w:val="1"/>
+  </w:num>
+  <w:num w:numId="2" w16cid:durableId="754086218">
     <w:abstractNumId w:val="0"/>
   </w:num>
 </w:numbering>
@@ -2182,7 +3414,6 @@
   <w:style w:type="character" w:default="1" w:styleId="DefaultParagraphFont">
     <w:name w:val="Default Paragraph Font"/>
     <w:uiPriority w:val="1"/>
-    <w:semiHidden/>
     <w:unhideWhenUsed/>
   </w:style>
   <w:style w:type="table" w:default="1" w:styleId="TableNormal">
@@ -2227,6 +3458,65 @@
       <w:ind w:left="720"/>
       <w:contextualSpacing/>
     </w:pPr>
+  </w:style>
+  <w:style w:type="paragraph" w:styleId="HTMLPreformatted">
+    <w:name w:val="HTML Preformatted"/>
+    <w:basedOn w:val="Normal"/>
+    <w:link w:val="HTMLPreformattedChar"/>
+    <w:uiPriority w:val="99"/>
+    <w:semiHidden/>
+    <w:unhideWhenUsed/>
+    <w:rsid w:val="003046DA"/>
+    <w:pPr>
+      <w:tabs>
+        <w:tab w:val="left" w:pos="916"/>
+        <w:tab w:val="left" w:pos="1832"/>
+        <w:tab w:val="left" w:pos="2748"/>
+        <w:tab w:val="left" w:pos="3664"/>
+        <w:tab w:val="left" w:pos="4580"/>
+        <w:tab w:val="left" w:pos="5496"/>
+        <w:tab w:val="left" w:pos="6412"/>
+        <w:tab w:val="left" w:pos="7328"/>
+        <w:tab w:val="left" w:pos="8244"/>
+        <w:tab w:val="left" w:pos="9160"/>
+        <w:tab w:val="left" w:pos="10076"/>
+        <w:tab w:val="left" w:pos="10992"/>
+        <w:tab w:val="left" w:pos="11908"/>
+        <w:tab w:val="left" w:pos="12824"/>
+        <w:tab w:val="left" w:pos="13740"/>
+        <w:tab w:val="left" w:pos="14656"/>
+      </w:tabs>
+      <w:spacing w:after="0" w:line="240" w:lineRule="auto"/>
+    </w:pPr>
+    <w:rPr>
+      <w:rFonts w:ascii="Courier New" w:eastAsia="Times New Roman" w:hAnsi="Courier New" w:cs="Courier New"/>
+      <w:kern w:val="0"/>
+      <w:sz w:val="20"/>
+      <w:szCs w:val="20"/>
+      <w:lang w:val="en-ID" w:eastAsia="en-ID"/>
+      <w14:ligatures w14:val="none"/>
+    </w:rPr>
+  </w:style>
+  <w:style w:type="character" w:customStyle="1" w:styleId="HTMLPreformattedChar">
+    <w:name w:val="HTML Preformatted Char"/>
+    <w:basedOn w:val="DefaultParagraphFont"/>
+    <w:link w:val="HTMLPreformatted"/>
+    <w:uiPriority w:val="99"/>
+    <w:semiHidden/>
+    <w:rsid w:val="003046DA"/>
+    <w:rPr>
+      <w:rFonts w:ascii="Courier New" w:eastAsia="Times New Roman" w:hAnsi="Courier New" w:cs="Courier New"/>
+      <w:kern w:val="0"/>
+      <w:sz w:val="20"/>
+      <w:szCs w:val="20"/>
+      <w:lang w:val="en-ID" w:eastAsia="en-ID"/>
+      <w14:ligatures w14:val="none"/>
+    </w:rPr>
+  </w:style>
+  <w:style w:type="character" w:customStyle="1" w:styleId="user-select-contain">
+    <w:name w:val="user-select-contain"/>
+    <w:basedOn w:val="DefaultParagraphFont"/>
+    <w:rsid w:val="003046DA"/>
   </w:style>
 </w:styles>
 </file>

</xml_diff>